<commit_message>
started and finished lab 11
</commit_message>
<xml_diff>
--- a/Lab 10/readme.docx
+++ b/Lab 10/readme.docx
@@ -18,23 +18,7 @@
           <w:sz w:val="24"/>
           <w:szCs w:val="24"/>
         </w:rPr>
-        <w:t xml:space="preserve">Lab </w:t>
-      </w:r>
-      <w:r>
-        <w:rPr>
-          <w:rFonts w:ascii="Times New Roman" w:hAnsi="Times New Roman" w:cs="Times New Roman"/>
-          <w:sz w:val="24"/>
-          <w:szCs w:val="24"/>
-        </w:rPr>
-        <w:t>10</w:t>
-      </w:r>
-      <w:r>
-        <w:rPr>
-          <w:rFonts w:ascii="Times New Roman" w:hAnsi="Times New Roman" w:cs="Times New Roman"/>
-          <w:sz w:val="24"/>
-          <w:szCs w:val="24"/>
-        </w:rPr>
-        <w:t xml:space="preserve"> ReadMe Doc</w:t>
+        <w:t>Lab 10 ReadMe Doc</w:t>
       </w:r>
     </w:p>
     <w:p>
@@ -373,7 +357,25 @@
           <w:sz w:val="24"/>
           <w:szCs w:val="24"/>
         </w:rPr>
-        <w:t>Run: ./part1</w:t>
+        <w:t>Run</w:t>
+      </w:r>
+      <w:proofErr w:type="gramStart"/>
+      <w:r>
+        <w:rPr>
+          <w:rFonts w:ascii="Times New Roman" w:hAnsi="Times New Roman" w:cs="Times New Roman"/>
+          <w:sz w:val="24"/>
+          <w:szCs w:val="24"/>
+        </w:rPr>
+        <w:t>: .</w:t>
+      </w:r>
+      <w:proofErr w:type="gramEnd"/>
+      <w:r>
+        <w:rPr>
+          <w:rFonts w:ascii="Times New Roman" w:hAnsi="Times New Roman" w:cs="Times New Roman"/>
+          <w:sz w:val="24"/>
+          <w:szCs w:val="24"/>
+        </w:rPr>
+        <w:t>/part1</w:t>
       </w:r>
     </w:p>
     <w:p>
@@ -694,7 +696,25 @@
           <w:sz w:val="24"/>
           <w:szCs w:val="24"/>
         </w:rPr>
-        <w:t>Run: ./part2</w:t>
+        <w:t>Run</w:t>
+      </w:r>
+      <w:proofErr w:type="gramStart"/>
+      <w:r>
+        <w:rPr>
+          <w:rFonts w:ascii="Times New Roman" w:hAnsi="Times New Roman" w:cs="Times New Roman"/>
+          <w:sz w:val="24"/>
+          <w:szCs w:val="24"/>
+        </w:rPr>
+        <w:t>: .</w:t>
+      </w:r>
+      <w:proofErr w:type="gramEnd"/>
+      <w:r>
+        <w:rPr>
+          <w:rFonts w:ascii="Times New Roman" w:hAnsi="Times New Roman" w:cs="Times New Roman"/>
+          <w:sz w:val="24"/>
+          <w:szCs w:val="24"/>
+        </w:rPr>
+        <w:t>/part2</w:t>
       </w:r>
     </w:p>
     <w:p>
@@ -751,23 +771,7 @@
           <w:szCs w:val="24"/>
         </w:rPr>
         <w:lastRenderedPageBreak/>
-        <w:t xml:space="preserve">Question </w:t>
-      </w:r>
-      <w:r>
-        <w:rPr>
-          <w:rFonts w:ascii="Times New Roman" w:hAnsi="Times New Roman" w:cs="Times New Roman"/>
-          <w:sz w:val="24"/>
-          <w:szCs w:val="24"/>
-        </w:rPr>
-        <w:t>3</w:t>
-      </w:r>
-      <w:r>
-        <w:rPr>
-          <w:rFonts w:ascii="Times New Roman" w:hAnsi="Times New Roman" w:cs="Times New Roman"/>
-          <w:sz w:val="24"/>
-          <w:szCs w:val="24"/>
-        </w:rPr>
-        <w:t>:</w:t>
+        <w:t>Question 3:</w:t>
       </w:r>
     </w:p>
     <w:p>
@@ -786,23 +790,7 @@
           <w:szCs w:val="24"/>
         </w:rPr>
         <w:tab/>
-        <w:t xml:space="preserve">For question </w:t>
-      </w:r>
-      <w:r>
-        <w:rPr>
-          <w:rFonts w:ascii="Times New Roman" w:hAnsi="Times New Roman" w:cs="Times New Roman"/>
-          <w:sz w:val="24"/>
-          <w:szCs w:val="24"/>
-        </w:rPr>
-        <w:t>3</w:t>
-      </w:r>
-      <w:r>
-        <w:rPr>
-          <w:rFonts w:ascii="Times New Roman" w:hAnsi="Times New Roman" w:cs="Times New Roman"/>
-          <w:sz w:val="24"/>
-          <w:szCs w:val="24"/>
-        </w:rPr>
-        <w:t>, the image below shows how I compiled the program on my computer.</w:t>
+        <w:t>For question 3, the image below shows how I compiled the program on my computer.</w:t>
       </w:r>
     </w:p>
     <w:p>
@@ -1042,7 +1030,25 @@
           <w:sz w:val="24"/>
           <w:szCs w:val="24"/>
         </w:rPr>
-        <w:t>Run: ./part</w:t>
+        <w:t>Run</w:t>
+      </w:r>
+      <w:proofErr w:type="gramStart"/>
+      <w:r>
+        <w:rPr>
+          <w:rFonts w:ascii="Times New Roman" w:hAnsi="Times New Roman" w:cs="Times New Roman"/>
+          <w:sz w:val="24"/>
+          <w:szCs w:val="24"/>
+        </w:rPr>
+        <w:t>: .</w:t>
+      </w:r>
+      <w:proofErr w:type="gramEnd"/>
+      <w:r>
+        <w:rPr>
+          <w:rFonts w:ascii="Times New Roman" w:hAnsi="Times New Roman" w:cs="Times New Roman"/>
+          <w:sz w:val="24"/>
+          <w:szCs w:val="24"/>
+        </w:rPr>
+        <w:t>/part</w:t>
       </w:r>
       <w:r>
         <w:rPr>
@@ -1206,6 +1212,7 @@
     <w:lsdException w:name="HTML Sample" w:semiHidden="1" w:unhideWhenUsed="1"/>
     <w:lsdException w:name="HTML Typewriter" w:semiHidden="1" w:unhideWhenUsed="1"/>
     <w:lsdException w:name="HTML Variable" w:semiHidden="1" w:unhideWhenUsed="1"/>
+    <w:lsdException w:name="Normal Table" w:semiHidden="1" w:unhideWhenUsed="1"/>
     <w:lsdException w:name="annotation subject" w:semiHidden="1" w:unhideWhenUsed="1"/>
     <w:lsdException w:name="No List" w:semiHidden="1" w:unhideWhenUsed="1"/>
     <w:lsdException w:name="Outline List 1" w:semiHidden="1" w:unhideWhenUsed="1"/>
@@ -1252,8 +1259,10 @@
     <w:lsdException w:name="Table Subtle 2" w:semiHidden="1" w:unhideWhenUsed="1"/>
     <w:lsdException w:name="Table Web 1" w:semiHidden="1" w:unhideWhenUsed="1"/>
     <w:lsdException w:name="Table Web 2" w:semiHidden="1" w:unhideWhenUsed="1"/>
+    <w:lsdException w:name="Table Web 3" w:semiHidden="1" w:unhideWhenUsed="1"/>
     <w:lsdException w:name="Balloon Text" w:semiHidden="1" w:unhideWhenUsed="1"/>
     <w:lsdException w:name="Table Grid" w:uiPriority="39"/>
+    <w:lsdException w:name="Table Theme" w:semiHidden="1" w:unhideWhenUsed="1"/>
     <w:lsdException w:name="Placeholder Text" w:semiHidden="1"/>
     <w:lsdException w:name="No Spacing" w:uiPriority="1" w:qFormat="1"/>
     <w:lsdException w:name="Light Shading" w:uiPriority="60"/>

</xml_diff>